<commit_message>
version release à enviar
</commit_message>
<xml_diff>
--- a/docs/index.docx
+++ b/docs/index.docx
@@ -14,6 +14,44 @@
       </w:r>
       <w:r>
         <w:t xml:space="preserve">LF2L</w:t>
+      </w:r>
+    </w:p>
+    <w:p>
+      <w:pPr>
+        <w:pStyle w:val="Date"/>
+      </w:pPr>
+      <w:r>
+        <w:t xml:space="preserve">Last</w:t>
+      </w:r>
+      <w:r>
+        <w:t xml:space="preserve"> </w:t>
+      </w:r>
+      <w:r>
+        <w:t xml:space="preserve">update</w:t>
+      </w:r>
+      <w:r>
+        <w:t xml:space="preserve"> </w:t>
+      </w:r>
+      <w:r>
+        <w:t xml:space="preserve">of</w:t>
+      </w:r>
+      <w:r>
+        <w:t xml:space="preserve"> </w:t>
+      </w:r>
+      <w:r>
+        <w:t xml:space="preserve">the</w:t>
+      </w:r>
+      <w:r>
+        <w:t xml:space="preserve"> </w:t>
+      </w:r>
+      <w:r>
+        <w:t xml:space="preserve">document:</w:t>
+      </w:r>
+      <w:r>
+        <w:t xml:space="preserve"> </w:t>
+      </w:r>
+      <w:r>
+        <w:t xml:space="preserve">2021-01-18</w:t>
       </w:r>
     </w:p>
     <w:bookmarkStart w:id="20" w:name="but-de-ce-document"/>
@@ -297,7 +335,15 @@
         <w:pStyle w:val="FirstParagraph"/>
       </w:pPr>
       <w:r>
-        <w:t xml:space="preserve">Group Rows</w:t>
+        <w:t xml:space="preserve">Tableau réalisé à partir de cette version du document de MURAL: Telecharger le PDF ici</w:t>
+      </w:r>
+    </w:p>
+    <w:p>
+      <w:pPr>
+        <w:pStyle w:val="BodyText"/>
+      </w:pPr>
+      <w:r>
+        <w:t xml:space="preserve">Competences LF2L</w:t>
       </w:r>
     </w:p>
     <w:p>
@@ -329,7 +375,7 @@
         <w:pStyle w:val="BodyText"/>
       </w:pPr>
       <w:r>
-        <w:t xml:space="preserve">Description</w:t>
+        <w:t xml:space="preserve">Compétences Scientifiques / Méthodologiques</w:t>
       </w:r>
     </w:p>
     <w:p>
@@ -345,23 +391,263 @@
         <w:pStyle w:val="BodyText"/>
       </w:pPr>
       <w:r>
-        <w:t xml:space="preserve">SC</w:t>
-      </w:r>
-    </w:p>
-    <w:p>
-      <w:pPr>
-        <w:pStyle w:val="BodyText"/>
-      </w:pPr>
-      <w:r>
-        <w:t xml:space="preserve">Conception des Projet de Recherche</w:t>
-      </w:r>
-    </w:p>
-    <w:p>
-      <w:pPr>
-        <w:pStyle w:val="BodyText"/>
-      </w:pPr>
-      <w:r>
-        <w:t xml:space="preserve">Capacité à élaborer une démarche de recherche et développement, d’études et prospective</w:t>
+        <w:t xml:space="preserve">Sci</w:t>
+      </w:r>
+    </w:p>
+    <w:p>
+      <w:pPr>
+        <w:pStyle w:val="BodyText"/>
+      </w:pPr>
+      <w:r>
+        <w:t xml:space="preserve">Conception des projet de Recherche et développement, d’études et prospective</w:t>
+      </w:r>
+    </w:p>
+    <w:p>
+      <w:pPr>
+        <w:pStyle w:val="BodyText"/>
+      </w:pPr>
+      <w:r>
+        <w:t xml:space="preserve">Créativité</w:t>
+      </w:r>
+    </w:p>
+    <w:p>
+      <w:pPr>
+        <w:pStyle w:val="BodyText"/>
+      </w:pPr>
+      <w:r>
+        <w:t xml:space="preserve">Sci</w:t>
+      </w:r>
+    </w:p>
+    <w:p>
+      <w:pPr>
+        <w:pStyle w:val="BodyText"/>
+      </w:pPr>
+      <w:r>
+        <w:t xml:space="preserve">Conception des projet de recherche sur la Créativité et géneration des idées</w:t>
+      </w:r>
+    </w:p>
+    <w:p>
+      <w:pPr>
+        <w:pStyle w:val="BodyText"/>
+      </w:pPr>
+      <w:r>
+        <w:t xml:space="preserve">Open Innovation</w:t>
+      </w:r>
+    </w:p>
+    <w:p>
+      <w:pPr>
+        <w:pStyle w:val="BodyText"/>
+      </w:pPr>
+      <w:r>
+        <w:t xml:space="preserve">Sci</w:t>
+      </w:r>
+    </w:p>
+    <w:p>
+      <w:pPr>
+        <w:pStyle w:val="BodyText"/>
+      </w:pPr>
+      <w:r>
+        <w:t xml:space="preserve">Developement et implementation des methodologies de Innovation collaborative</w:t>
+      </w:r>
+    </w:p>
+    <w:p>
+      <w:pPr>
+        <w:pStyle w:val="BodyText"/>
+      </w:pPr>
+      <w:r>
+        <w:t xml:space="preserve">Veille technologique</w:t>
+      </w:r>
+    </w:p>
+    <w:p>
+      <w:pPr>
+        <w:pStyle w:val="BodyText"/>
+      </w:pPr>
+      <w:r>
+        <w:t xml:space="preserve">Sci</w:t>
+      </w:r>
+    </w:p>
+    <w:p>
+      <w:pPr>
+        <w:pStyle w:val="BodyText"/>
+      </w:pPr>
+      <w:r>
+        <w:t xml:space="preserve">Réalisation de la veille technologique sur les avances de procédés de matérialisation et protoypage en open source</w:t>
+      </w:r>
+    </w:p>
+    <w:p>
+      <w:pPr>
+        <w:pStyle w:val="BodyText"/>
+      </w:pPr>
+      <w:r>
+        <w:t xml:space="preserve">Living lab</w:t>
+      </w:r>
+    </w:p>
+    <w:p>
+      <w:pPr>
+        <w:pStyle w:val="BodyText"/>
+      </w:pPr>
+      <w:r>
+        <w:t xml:space="preserve">Sci</w:t>
+      </w:r>
+    </w:p>
+    <w:p>
+      <w:pPr>
+        <w:pStyle w:val="BodyText"/>
+      </w:pPr>
+      <w:r>
+        <w:t xml:space="preserve">Development de méthodologies et des protocoles d’évaluation de nouvelle produits / filière en model living lab</w:t>
+      </w:r>
+    </w:p>
+    <w:p>
+      <w:pPr>
+        <w:pStyle w:val="BodyText"/>
+      </w:pPr>
+      <w:r>
+        <w:t xml:space="preserve">Theorie sur Environment collaboratifs e immersives spaces</w:t>
+      </w:r>
+    </w:p>
+    <w:p>
+      <w:pPr>
+        <w:pStyle w:val="BodyText"/>
+      </w:pPr>
+      <w:r>
+        <w:t xml:space="preserve">Sci</w:t>
+      </w:r>
+    </w:p>
+    <w:p>
+      <w:pPr>
+        <w:pStyle w:val="BodyText"/>
+      </w:pPr>
+      <w:r>
+        <w:t xml:space="preserve">Development des protocoles de performance sur les ICE</w:t>
+      </w:r>
+    </w:p>
+    <w:p>
+      <w:pPr>
+        <w:pStyle w:val="BodyText"/>
+      </w:pPr>
+      <w:r>
+        <w:t xml:space="preserve">Espaces d’Innovation collaborative</w:t>
+      </w:r>
+    </w:p>
+    <w:p>
+      <w:pPr>
+        <w:pStyle w:val="BodyText"/>
+      </w:pPr>
+      <w:r>
+        <w:t xml:space="preserve">Sci</w:t>
+      </w:r>
+    </w:p>
+    <w:p>
+      <w:pPr>
+        <w:pStyle w:val="BodyText"/>
+      </w:pPr>
+      <w:r>
+        <w:t xml:space="preserve">Development de méthodes de management ciblés pour les espaces de innovation collaborative et tieurs-lieux</w:t>
+      </w:r>
+    </w:p>
+    <w:p>
+      <w:pPr>
+        <w:pStyle w:val="BodyText"/>
+      </w:pPr>
+      <w:r>
+        <w:t xml:space="preserve">Conceptualisation de projects d’Innovation territorial &amp; Smart City</w:t>
+      </w:r>
+    </w:p>
+    <w:p>
+      <w:pPr>
+        <w:pStyle w:val="BodyText"/>
+      </w:pPr>
+      <w:r>
+        <w:t xml:space="preserve">Sci</w:t>
+      </w:r>
+    </w:p>
+    <w:p>
+      <w:pPr>
+        <w:pStyle w:val="BodyText"/>
+      </w:pPr>
+      <w:r>
+        <w:t xml:space="preserve">Development de méthodes pour piloter des projets de developpement territorial</w:t>
+      </w:r>
+    </w:p>
+    <w:p>
+      <w:pPr>
+        <w:pStyle w:val="BodyText"/>
+      </w:pPr>
+      <w:r>
+        <w:t xml:space="preserve">Théorie des systèmes intelligentes</w:t>
+      </w:r>
+    </w:p>
+    <w:p>
+      <w:pPr>
+        <w:pStyle w:val="BodyText"/>
+      </w:pPr>
+      <w:r>
+        <w:t xml:space="preserve">Sci</w:t>
+      </w:r>
+    </w:p>
+    <w:p>
+      <w:pPr>
+        <w:pStyle w:val="BodyText"/>
+      </w:pPr>
+      <w:r>
+        <w:t xml:space="preserve">Utilisation et dévelopment des méthodologies de modélisation des systèmes multi-agents</w:t>
+      </w:r>
+    </w:p>
+    <w:p>
+      <w:pPr>
+        <w:pStyle w:val="BodyText"/>
+      </w:pPr>
+      <w:r>
+        <w:t xml:space="preserve">Alogritmes d’Apprentissage</w:t>
+      </w:r>
+    </w:p>
+    <w:p>
+      <w:pPr>
+        <w:pStyle w:val="BodyText"/>
+      </w:pPr>
+      <w:r>
+        <w:t xml:space="preserve">Sci</w:t>
+      </w:r>
+    </w:p>
+    <w:p>
+      <w:pPr>
+        <w:pStyle w:val="BodyText"/>
+      </w:pPr>
+      <w:r>
+        <w:t xml:space="preserve">Dévelopement des algortimes d’apprentisage automatique</w:t>
+      </w:r>
+    </w:p>
+    <w:p>
+      <w:pPr>
+        <w:pStyle w:val="BodyText"/>
+      </w:pPr>
+      <w:r>
+        <w:t xml:space="preserve">Base de donnés</w:t>
+      </w:r>
+    </w:p>
+    <w:p>
+      <w:pPr>
+        <w:pStyle w:val="BodyText"/>
+      </w:pPr>
+      <w:r>
+        <w:t xml:space="preserve">Sci</w:t>
+      </w:r>
+    </w:p>
+    <w:p>
+      <w:pPr>
+        <w:pStyle w:val="BodyText"/>
+      </w:pPr>
+      <w:r>
+        <w:t xml:space="preserve">Implementation des machines virtuels, basse des donnés et réseau d’information</w:t>
+      </w:r>
+    </w:p>
+    <w:p>
+      <w:pPr>
+        <w:pStyle w:val="BodyText"/>
+      </w:pPr>
+      <w:r>
+        <w:t xml:space="preserve">Compétences Techniques / Pratiques</w:t>
       </w:r>
     </w:p>
     <w:p>
@@ -377,23 +663,455 @@
         <w:pStyle w:val="BodyText"/>
       </w:pPr>
       <w:r>
-        <w:t xml:space="preserve">TE</w:t>
-      </w:r>
-    </w:p>
-    <w:p>
-      <w:pPr>
-        <w:pStyle w:val="BodyText"/>
-      </w:pPr>
-      <w:r>
-        <w:t xml:space="preserve">Documentation</w:t>
-      </w:r>
-    </w:p>
-    <w:p>
-      <w:pPr>
-        <w:pStyle w:val="BodyText"/>
-      </w:pPr>
-      <w:r>
-        <w:t xml:space="preserve">Capacité à redacter des rapport scientifiques, techniques pour des des parties prenante de projets</w:t>
+        <w:t xml:space="preserve">Tech</w:t>
+      </w:r>
+    </w:p>
+    <w:p>
+      <w:pPr>
+        <w:pStyle w:val="BodyText"/>
+      </w:pPr>
+      <w:r>
+        <w:t xml:space="preserve">Utilisation et dévelopment des méthodes quantitatives et qualitatives pour des projets de recherche en Innovation</w:t>
+      </w:r>
+    </w:p>
+    <w:p>
+      <w:pPr>
+        <w:pStyle w:val="BodyText"/>
+      </w:pPr>
+      <w:r>
+        <w:t xml:space="preserve">Tech</w:t>
+      </w:r>
+    </w:p>
+    <w:p>
+      <w:pPr>
+        <w:pStyle w:val="BodyText"/>
+      </w:pPr>
+      <w:r>
+        <w:t xml:space="preserve">Capacité à redacter des rapport scientifiques, techniques pour des des parties prenante des projets</w:t>
+      </w:r>
+    </w:p>
+    <w:p>
+      <w:pPr>
+        <w:pStyle w:val="BodyText"/>
+      </w:pPr>
+      <w:r>
+        <w:t xml:space="preserve">Tech</w:t>
+      </w:r>
+    </w:p>
+    <w:p>
+      <w:pPr>
+        <w:pStyle w:val="BodyText"/>
+      </w:pPr>
+      <w:r>
+        <w:t xml:space="preserve">Faire le point sur l’état de l’art et les limites des savoirs au sein d’un domaine de recherche en Innvoations, aux échelles locale, nationale et internationale</w:t>
+      </w:r>
+    </w:p>
+    <w:p>
+      <w:pPr>
+        <w:pStyle w:val="BodyText"/>
+      </w:pPr>
+      <w:r>
+        <w:t xml:space="preserve">Créativité</w:t>
+      </w:r>
+    </w:p>
+    <w:p>
+      <w:pPr>
+        <w:pStyle w:val="BodyText"/>
+      </w:pPr>
+      <w:r>
+        <w:t xml:space="preserve">Tech</w:t>
+      </w:r>
+    </w:p>
+    <w:p>
+      <w:pPr>
+        <w:pStyle w:val="BodyText"/>
+      </w:pPr>
+      <w:r>
+        <w:t xml:space="preserve">Animation d’ateliers de Créativité et Innovation stratégique</w:t>
+      </w:r>
+    </w:p>
+    <w:p>
+      <w:pPr>
+        <w:pStyle w:val="BodyText"/>
+      </w:pPr>
+      <w:r>
+        <w:t xml:space="preserve">Tech</w:t>
+      </w:r>
+    </w:p>
+    <w:p>
+      <w:pPr>
+        <w:pStyle w:val="BodyText"/>
+      </w:pPr>
+      <w:r>
+        <w:t xml:space="preserve">Conception et utilisation des outils support (numeriques et physiques) pour des ateliers de Créativité et Innovation</w:t>
+      </w:r>
+    </w:p>
+    <w:p>
+      <w:pPr>
+        <w:pStyle w:val="BodyText"/>
+      </w:pPr>
+      <w:r>
+        <w:t xml:space="preserve">Open Innovation</w:t>
+      </w:r>
+    </w:p>
+    <w:p>
+      <w:pPr>
+        <w:pStyle w:val="BodyText"/>
+      </w:pPr>
+      <w:r>
+        <w:t xml:space="preserve">Tech</w:t>
+      </w:r>
+    </w:p>
+    <w:p>
+      <w:pPr>
+        <w:pStyle w:val="BodyText"/>
+      </w:pPr>
+      <w:r>
+        <w:t xml:space="preserve">Utilisation de méthodes agiles de collaboration pour development projets e workshops</w:t>
+      </w:r>
+    </w:p>
+    <w:p>
+      <w:pPr>
+        <w:pStyle w:val="BodyText"/>
+      </w:pPr>
+      <w:r>
+        <w:t xml:space="preserve">Modeles CAO</w:t>
+      </w:r>
+    </w:p>
+    <w:p>
+      <w:pPr>
+        <w:pStyle w:val="BodyText"/>
+      </w:pPr>
+      <w:r>
+        <w:t xml:space="preserve">Tech</w:t>
+      </w:r>
+    </w:p>
+    <w:p>
+      <w:pPr>
+        <w:pStyle w:val="BodyText"/>
+      </w:pPr>
+      <w:r>
+        <w:t xml:space="preserve">Conception de modèles et prototypes de produit en CAO</w:t>
+      </w:r>
+    </w:p>
+    <w:p>
+      <w:pPr>
+        <w:pStyle w:val="BodyText"/>
+      </w:pPr>
+      <w:r>
+        <w:t xml:space="preserve">Fiches Idées</w:t>
+      </w:r>
+    </w:p>
+    <w:p>
+      <w:pPr>
+        <w:pStyle w:val="BodyText"/>
+      </w:pPr>
+      <w:r>
+        <w:t xml:space="preserve">Tech</w:t>
+      </w:r>
+    </w:p>
+    <w:p>
+      <w:pPr>
+        <w:pStyle w:val="BodyText"/>
+      </w:pPr>
+      <w:r>
+        <w:t xml:space="preserve">Utilisation des support numeriques pour presentation et slection des idées</w:t>
+      </w:r>
+    </w:p>
+    <w:p>
+      <w:pPr>
+        <w:pStyle w:val="BodyText"/>
+      </w:pPr>
+      <w:r>
+        <w:t xml:space="preserve">Services IaaS</w:t>
+      </w:r>
+    </w:p>
+    <w:p>
+      <w:pPr>
+        <w:pStyle w:val="BodyText"/>
+      </w:pPr>
+      <w:r>
+        <w:t xml:space="preserve">Tech</w:t>
+      </w:r>
+    </w:p>
+    <w:p>
+      <w:pPr>
+        <w:pStyle w:val="BodyText"/>
+      </w:pPr>
+      <w:r>
+        <w:t xml:space="preserve">Utilisation et deployment de services web IaaS</w:t>
+      </w:r>
+    </w:p>
+    <w:p>
+      <w:pPr>
+        <w:pStyle w:val="BodyText"/>
+      </w:pPr>
+      <w:r>
+        <w:t xml:space="preserve">Prototypage electronique</w:t>
+      </w:r>
+    </w:p>
+    <w:p>
+      <w:pPr>
+        <w:pStyle w:val="BodyText"/>
+      </w:pPr>
+      <w:r>
+        <w:t xml:space="preserve">Tech</w:t>
+      </w:r>
+    </w:p>
+    <w:p>
+      <w:pPr>
+        <w:pStyle w:val="BodyText"/>
+      </w:pPr>
+      <w:r>
+        <w:t xml:space="preserve">Development des prototypes et Objets Intermedaires de Conception (OIC) electroniques</w:t>
+      </w:r>
+    </w:p>
+    <w:p>
+      <w:pPr>
+        <w:pStyle w:val="BodyText"/>
+      </w:pPr>
+      <w:r>
+        <w:t xml:space="preserve">Prototypage Mécanique</w:t>
+      </w:r>
+    </w:p>
+    <w:p>
+      <w:pPr>
+        <w:pStyle w:val="BodyText"/>
+      </w:pPr>
+      <w:r>
+        <w:t xml:space="preserve">Tech</w:t>
+      </w:r>
+    </w:p>
+    <w:p>
+      <w:pPr>
+        <w:pStyle w:val="BodyText"/>
+      </w:pPr>
+      <w:r>
+        <w:t xml:space="preserve">Development des prototypes et Objets Intermedaires de Conception (OIC) mécaniques</w:t>
+      </w:r>
+    </w:p>
+    <w:p>
+      <w:pPr>
+        <w:pStyle w:val="BodyText"/>
+      </w:pPr>
+      <w:r>
+        <w:t xml:space="preserve">Prototypage Objets connectés</w:t>
+      </w:r>
+    </w:p>
+    <w:p>
+      <w:pPr>
+        <w:pStyle w:val="BodyText"/>
+      </w:pPr>
+      <w:r>
+        <w:t xml:space="preserve">Tech</w:t>
+      </w:r>
+    </w:p>
+    <w:p>
+      <w:pPr>
+        <w:pStyle w:val="BodyText"/>
+      </w:pPr>
+      <w:r>
+        <w:t xml:space="preserve">Development des prototypes et Objets Intermedaires de Conception (OIC) opén hardware connectés</w:t>
+      </w:r>
+    </w:p>
+    <w:p>
+      <w:pPr>
+        <w:pStyle w:val="BodyText"/>
+      </w:pPr>
+      <w:r>
+        <w:t xml:space="preserve">Impresion 3D Dépôt de fil fondu</w:t>
+      </w:r>
+    </w:p>
+    <w:p>
+      <w:pPr>
+        <w:pStyle w:val="BodyText"/>
+      </w:pPr>
+      <w:r>
+        <w:t xml:space="preserve">Tech</w:t>
+      </w:r>
+    </w:p>
+    <w:p>
+      <w:pPr>
+        <w:pStyle w:val="BodyText"/>
+      </w:pPr>
+      <w:r>
+        <w:t xml:space="preserve">Matrise de procédé d’impression 3D par deposition de filament fondu</w:t>
+      </w:r>
+    </w:p>
+    <w:p>
+      <w:pPr>
+        <w:pStyle w:val="BodyText"/>
+      </w:pPr>
+      <w:r>
+        <w:t xml:space="preserve">Impresion 3D Stereolithographie</w:t>
+      </w:r>
+    </w:p>
+    <w:p>
+      <w:pPr>
+        <w:pStyle w:val="BodyText"/>
+      </w:pPr>
+      <w:r>
+        <w:t xml:space="preserve">Tech</w:t>
+      </w:r>
+    </w:p>
+    <w:p>
+      <w:pPr>
+        <w:pStyle w:val="BodyText"/>
+      </w:pPr>
+      <w:r>
+        <w:t xml:space="preserve">Matrise de procédé d’impression 3D SLA</w:t>
+      </w:r>
+    </w:p>
+    <w:p>
+      <w:pPr>
+        <w:pStyle w:val="BodyText"/>
+      </w:pPr>
+      <w:r>
+        <w:t xml:space="preserve">Impresion 3D Composite</w:t>
+      </w:r>
+    </w:p>
+    <w:p>
+      <w:pPr>
+        <w:pStyle w:val="BodyText"/>
+      </w:pPr>
+      <w:r>
+        <w:t xml:space="preserve">Tech</w:t>
+      </w:r>
+    </w:p>
+    <w:p>
+      <w:pPr>
+        <w:pStyle w:val="BodyText"/>
+      </w:pPr>
+      <w:r>
+        <w:t xml:space="preserve">Matrise de procédé d’impression 3D polymer et fibre de reinforcement</w:t>
+      </w:r>
+    </w:p>
+    <w:p>
+      <w:pPr>
+        <w:pStyle w:val="BodyText"/>
+      </w:pPr>
+      <w:r>
+        <w:t xml:space="preserve">Modeles VR</w:t>
+      </w:r>
+    </w:p>
+    <w:p>
+      <w:pPr>
+        <w:pStyle w:val="BodyText"/>
+      </w:pPr>
+      <w:r>
+        <w:t xml:space="preserve">Tech</w:t>
+      </w:r>
+    </w:p>
+    <w:p>
+      <w:pPr>
+        <w:pStyle w:val="BodyText"/>
+      </w:pPr>
+      <w:r>
+        <w:t xml:space="preserve">Creation e contenu en VR para prototypos a une échelle produit et territoire</w:t>
+      </w:r>
+    </w:p>
+    <w:p>
+      <w:pPr>
+        <w:pStyle w:val="BodyText"/>
+      </w:pPr>
+      <w:r>
+        <w:t xml:space="preserve">Technologie VR</w:t>
+      </w:r>
+    </w:p>
+    <w:p>
+      <w:pPr>
+        <w:pStyle w:val="BodyText"/>
+      </w:pPr>
+      <w:r>
+        <w:t xml:space="preserve">Tech</w:t>
+      </w:r>
+    </w:p>
+    <w:p>
+      <w:pPr>
+        <w:pStyle w:val="BodyText"/>
+      </w:pPr>
+      <w:r>
+        <w:t xml:space="preserve">Creation des dispositifs et de modules pour expérimentation VR</w:t>
+      </w:r>
+    </w:p>
+    <w:p>
+      <w:pPr>
+        <w:pStyle w:val="BodyText"/>
+      </w:pPr>
+      <w:r>
+        <w:t xml:space="preserve">Technologies Eye-tracking</w:t>
+      </w:r>
+    </w:p>
+    <w:p>
+      <w:pPr>
+        <w:pStyle w:val="BodyText"/>
+      </w:pPr>
+      <w:r>
+        <w:t xml:space="preserve">Tech</w:t>
+      </w:r>
+    </w:p>
+    <w:p>
+      <w:pPr>
+        <w:pStyle w:val="BodyText"/>
+      </w:pPr>
+      <w:r>
+        <w:t xml:space="preserve">Utilisation et explotation des données issue de technologies Eye-tracking</w:t>
+      </w:r>
+    </w:p>
+    <w:p>
+      <w:pPr>
+        <w:pStyle w:val="BodyText"/>
+      </w:pPr>
+      <w:r>
+        <w:t xml:space="preserve">Questionnaires</w:t>
+      </w:r>
+    </w:p>
+    <w:p>
+      <w:pPr>
+        <w:pStyle w:val="BodyText"/>
+      </w:pPr>
+      <w:r>
+        <w:t xml:space="preserve">Tech</w:t>
+      </w:r>
+    </w:p>
+    <w:p>
+      <w:pPr>
+        <w:pStyle w:val="BodyText"/>
+      </w:pPr>
+      <w:r>
+        <w:t xml:space="preserve">Development de protocoles et questionnaire pour l’evaluation d’usage</w:t>
+      </w:r>
+    </w:p>
+    <w:p>
+      <w:pPr>
+        <w:pStyle w:val="BodyText"/>
+      </w:pPr>
+      <w:r>
+        <w:t xml:space="preserve">Capteurs physiologiques</w:t>
+      </w:r>
+    </w:p>
+    <w:p>
+      <w:pPr>
+        <w:pStyle w:val="BodyText"/>
+      </w:pPr>
+      <w:r>
+        <w:t xml:space="preserve">Tech</w:t>
+      </w:r>
+    </w:p>
+    <w:p>
+      <w:pPr>
+        <w:pStyle w:val="BodyText"/>
+      </w:pPr>
+      <w:r>
+        <w:t xml:space="preserve">Utilisation et creation des basse des données explotables par capteurs des capteurs physiologiques</w:t>
+      </w:r>
+    </w:p>
+    <w:p>
+      <w:pPr>
+        <w:pStyle w:val="BodyText"/>
+      </w:pPr>
+      <w:r>
+        <w:t xml:space="preserve">Compétences Administratives / Financières / RH</w:t>
       </w:r>
     </w:p>
     <w:p>
@@ -409,15 +1127,7 @@
         <w:pStyle w:val="BodyText"/>
       </w:pPr>
       <w:r>
-        <w:t xml:space="preserve">ADMIN</w:t>
-      </w:r>
-    </w:p>
-    <w:p>
-      <w:pPr>
-        <w:pStyle w:val="BodyText"/>
-      </w:pPr>
-      <w:r>
-        <w:t xml:space="preserve">Financière</w:t>
+        <w:t xml:space="preserve">Admin</w:t>
       </w:r>
     </w:p>
     <w:p>
@@ -441,87 +1151,407 @@
         <w:pStyle w:val="BodyText"/>
       </w:pPr>
       <w:r>
-        <w:t xml:space="preserve">SC</w:t>
-      </w:r>
-    </w:p>
-    <w:p>
-      <w:pPr>
-        <w:pStyle w:val="BodyText"/>
-      </w:pPr>
-      <w:r>
-        <w:t xml:space="preserve">Conception des Projet de Recherche</w:t>
-      </w:r>
-    </w:p>
-    <w:p>
-      <w:pPr>
-        <w:pStyle w:val="BodyText"/>
-      </w:pPr>
-      <w:r>
-        <w:t xml:space="preserve">Capacité à élaborer une démarche de recherche et développement, d’études et prospective</w:t>
-      </w:r>
-    </w:p>
-    <w:p>
-      <w:pPr>
-        <w:pStyle w:val="BodyText"/>
-      </w:pPr>
-      <w:r>
-        <w:t xml:space="preserve">Créativité</w:t>
-      </w:r>
-    </w:p>
-    <w:p>
-      <w:pPr>
-        <w:pStyle w:val="BodyText"/>
-      </w:pPr>
-      <w:r>
-        <w:t xml:space="preserve">TE</w:t>
-      </w:r>
-    </w:p>
-    <w:p>
-      <w:pPr>
-        <w:pStyle w:val="BodyText"/>
-      </w:pPr>
-      <w:r>
-        <w:t xml:space="preserve">Conception des Projet de Recherche</w:t>
-      </w:r>
-    </w:p>
-    <w:p>
-      <w:pPr>
-        <w:pStyle w:val="BodyText"/>
-      </w:pPr>
-      <w:r>
-        <w:t xml:space="preserve">Capacité à élaborer une démarche de recherche et développement, d’études et prospective</w:t>
-      </w:r>
-    </w:p>
-    <w:p>
-      <w:pPr>
-        <w:pStyle w:val="BodyText"/>
-      </w:pPr>
-      <w:r>
-        <w:t xml:space="preserve">Créativité</w:t>
-      </w:r>
-    </w:p>
-    <w:p>
-      <w:pPr>
-        <w:pStyle w:val="BodyText"/>
-      </w:pPr>
-      <w:r>
-        <w:t xml:space="preserve">ADMIN</w:t>
-      </w:r>
-    </w:p>
-    <w:p>
-      <w:pPr>
-        <w:pStyle w:val="BodyText"/>
-      </w:pPr>
-      <w:r>
-        <w:t xml:space="preserve">Conception des Projet de Recherche</w:t>
-      </w:r>
-    </w:p>
-    <w:p>
-      <w:pPr>
-        <w:pStyle w:val="BodyText"/>
-      </w:pPr>
-      <w:r>
-        <w:t xml:space="preserve">Capacité à élaborer une démarche de recherche et développement, d’études et prospective</w:t>
+        <w:t xml:space="preserve">Admin</w:t>
+      </w:r>
+    </w:p>
+    <w:p>
+      <w:pPr>
+        <w:pStyle w:val="BodyText"/>
+      </w:pPr>
+      <w:r>
+        <w:t xml:space="preserve">Gestion (Achat et renouvellment) des licences de logiciesl pour la créativié</w:t>
+      </w:r>
+    </w:p>
+    <w:p>
+      <w:pPr>
+        <w:pStyle w:val="BodyText"/>
+      </w:pPr>
+      <w:r>
+        <w:t xml:space="preserve">Manteinance prac machines</w:t>
+      </w:r>
+    </w:p>
+    <w:p>
+      <w:pPr>
+        <w:pStyle w:val="BodyText"/>
+      </w:pPr>
+      <w:r>
+        <w:t xml:space="preserve">Admin</w:t>
+      </w:r>
+    </w:p>
+    <w:p>
+      <w:pPr>
+        <w:pStyle w:val="BodyText"/>
+      </w:pPr>
+      <w:r>
+        <w:t xml:space="preserve">Programation et réalisation de mantenance des parc de machines</w:t>
+      </w:r>
+    </w:p>
+    <w:p>
+      <w:pPr>
+        <w:pStyle w:val="BodyText"/>
+      </w:pPr>
+      <w:r>
+        <w:t xml:space="preserve">Pilotage projet</w:t>
+      </w:r>
+    </w:p>
+    <w:p>
+      <w:pPr>
+        <w:pStyle w:val="BodyText"/>
+      </w:pPr>
+      <w:r>
+        <w:t xml:space="preserve">Admin</w:t>
+      </w:r>
+    </w:p>
+    <w:p>
+      <w:pPr>
+        <w:pStyle w:val="BodyText"/>
+      </w:pPr>
+      <w:r>
+        <w:t xml:space="preserve">Pilotage administratif des projet de recherche au sein de l’UL</w:t>
+      </w:r>
+    </w:p>
+    <w:p>
+      <w:pPr>
+        <w:pStyle w:val="BodyText"/>
+      </w:pPr>
+      <w:r>
+        <w:t xml:space="preserve">Achats</w:t>
+      </w:r>
+    </w:p>
+    <w:p>
+      <w:pPr>
+        <w:pStyle w:val="BodyText"/>
+      </w:pPr>
+      <w:r>
+        <w:t xml:space="preserve">Admin</w:t>
+      </w:r>
+    </w:p>
+    <w:p>
+      <w:pPr>
+        <w:pStyle w:val="BodyText"/>
+      </w:pPr>
+      <w:r>
+        <w:t xml:space="preserve">Mise en concurrences des fournisseurs dans les processus d’achat</w:t>
+      </w:r>
+    </w:p>
+    <w:p>
+      <w:pPr>
+        <w:pStyle w:val="BodyText"/>
+      </w:pPr>
+      <w:r>
+        <w:t xml:space="preserve">RH</w:t>
+      </w:r>
+    </w:p>
+    <w:p>
+      <w:pPr>
+        <w:pStyle w:val="BodyText"/>
+      </w:pPr>
+      <w:r>
+        <w:t xml:space="preserve">Admin</w:t>
+      </w:r>
+    </w:p>
+    <w:p>
+      <w:pPr>
+        <w:pStyle w:val="BodyText"/>
+      </w:pPr>
+      <w:r>
+        <w:t xml:space="preserve">Conduite d’entretiens pour nouvelle personnel</w:t>
+      </w:r>
+    </w:p>
+    <w:p>
+      <w:pPr>
+        <w:pStyle w:val="BodyText"/>
+      </w:pPr>
+      <w:r>
+        <w:t xml:space="preserve">Partenariats</w:t>
+      </w:r>
+    </w:p>
+    <w:p>
+      <w:pPr>
+        <w:pStyle w:val="BodyText"/>
+      </w:pPr>
+      <w:r>
+        <w:t xml:space="preserve">Admin</w:t>
+      </w:r>
+    </w:p>
+    <w:p>
+      <w:pPr>
+        <w:pStyle w:val="BodyText"/>
+      </w:pPr>
+      <w:r>
+        <w:t xml:space="preserve">Établissement de contrat de partenairiat avec acteur hors UL</w:t>
+      </w:r>
+    </w:p>
+    <w:p>
+      <w:pPr>
+        <w:pStyle w:val="BodyText"/>
+      </w:pPr>
+      <w:r>
+        <w:t xml:space="preserve">Gestion de commandes</w:t>
+      </w:r>
+    </w:p>
+    <w:p>
+      <w:pPr>
+        <w:pStyle w:val="BodyText"/>
+      </w:pPr>
+      <w:r>
+        <w:t xml:space="preserve">Admin</w:t>
+      </w:r>
+    </w:p>
+    <w:p>
+      <w:pPr>
+        <w:pStyle w:val="BodyText"/>
+      </w:pPr>
+      <w:r>
+        <w:t xml:space="preserve">Suivi de achats</w:t>
+      </w:r>
+    </w:p>
+    <w:p>
+      <w:pPr>
+        <w:pStyle w:val="BodyText"/>
+      </w:pPr>
+      <w:r>
+        <w:t xml:space="preserve">Prestations</w:t>
+      </w:r>
+    </w:p>
+    <w:p>
+      <w:pPr>
+        <w:pStyle w:val="BodyText"/>
+      </w:pPr>
+      <w:r>
+        <w:t xml:space="preserve">Admin</w:t>
+      </w:r>
+    </w:p>
+    <w:p>
+      <w:pPr>
+        <w:pStyle w:val="BodyText"/>
+      </w:pPr>
+      <w:r>
+        <w:t xml:space="preserve">Redaction de devis et propositions de prestations</w:t>
+      </w:r>
+    </w:p>
+    <w:p>
+      <w:pPr>
+        <w:pStyle w:val="BodyText"/>
+      </w:pPr>
+      <w:r>
+        <w:t xml:space="preserve">Gestion du site</w:t>
+      </w:r>
+    </w:p>
+    <w:p>
+      <w:pPr>
+        <w:pStyle w:val="BodyText"/>
+      </w:pPr>
+      <w:r>
+        <w:t xml:space="preserve">Admin</w:t>
+      </w:r>
+    </w:p>
+    <w:p>
+      <w:pPr>
+        <w:pStyle w:val="BodyText"/>
+      </w:pPr>
+      <w:r>
+        <w:t xml:space="preserve">Reservation des equipements et des lieux pour de séances de travail</w:t>
+      </w:r>
+    </w:p>
+    <w:p>
+      <w:pPr>
+        <w:pStyle w:val="BodyText"/>
+      </w:pPr>
+      <w:r>
+        <w:t xml:space="preserve">Lien avec des institutions</w:t>
+      </w:r>
+    </w:p>
+    <w:p>
+      <w:pPr>
+        <w:pStyle w:val="BodyText"/>
+      </w:pPr>
+      <w:r>
+        <w:t xml:space="preserve">Admin</w:t>
+      </w:r>
+    </w:p>
+    <w:p>
+      <w:pPr>
+        <w:pStyle w:val="BodyText"/>
+      </w:pPr>
+      <w:r>
+        <w:t xml:space="preserve">Créations et mantenances de liens avec des institutions proches et liés au LF2L</w:t>
+      </w:r>
+    </w:p>
+    <w:p>
+      <w:pPr>
+        <w:pStyle w:val="BodyText"/>
+      </w:pPr>
+      <w:r>
+        <w:t xml:space="preserve">Logiciels</w:t>
+      </w:r>
+    </w:p>
+    <w:p>
+      <w:pPr>
+        <w:pStyle w:val="BodyText"/>
+      </w:pPr>
+      <w:r>
+        <w:t xml:space="preserve">Github</w:t>
+      </w:r>
+    </w:p>
+    <w:p>
+      <w:pPr>
+        <w:pStyle w:val="BodyText"/>
+      </w:pPr>
+      <w:r>
+        <w:t xml:space="preserve">Logiciels</w:t>
+      </w:r>
+    </w:p>
+    <w:p>
+      <w:pPr>
+        <w:pStyle w:val="BodyText"/>
+      </w:pPr>
+      <w:r>
+        <w:t xml:space="preserve">Utilisation d’outil collaborative</w:t>
+      </w:r>
+    </w:p>
+    <w:p>
+      <w:pPr>
+        <w:pStyle w:val="BodyText"/>
+      </w:pPr>
+      <w:r>
+        <w:t xml:space="preserve">Vosviewer</w:t>
+      </w:r>
+    </w:p>
+    <w:p>
+      <w:pPr>
+        <w:pStyle w:val="BodyText"/>
+      </w:pPr>
+      <w:r>
+        <w:t xml:space="preserve">Logiciels</w:t>
+      </w:r>
+    </w:p>
+    <w:p>
+      <w:pPr>
+        <w:pStyle w:val="BodyText"/>
+      </w:pPr>
+      <w:r>
+        <w:t xml:space="preserve">Outil de recherche sur l’état de l’art</w:t>
+      </w:r>
+    </w:p>
+    <w:p>
+      <w:pPr>
+        <w:pStyle w:val="BodyText"/>
+      </w:pPr>
+      <w:r>
+        <w:t xml:space="preserve">Dévelopement web (Pages Statiques)</w:t>
+      </w:r>
+    </w:p>
+    <w:p>
+      <w:pPr>
+        <w:pStyle w:val="BodyText"/>
+      </w:pPr>
+      <w:r>
+        <w:t xml:space="preserve">Logiciels</w:t>
+      </w:r>
+    </w:p>
+    <w:p>
+      <w:pPr>
+        <w:pStyle w:val="BodyText"/>
+      </w:pPr>
+      <w:r>
+        <w:t xml:space="preserve">Création des sites statiques pour des projests</w:t>
+      </w:r>
+    </w:p>
+    <w:p>
+      <w:pPr>
+        <w:pStyle w:val="BodyText"/>
+      </w:pPr>
+      <w:r>
+        <w:t xml:space="preserve">Rstudio</w:t>
+      </w:r>
+    </w:p>
+    <w:p>
+      <w:pPr>
+        <w:pStyle w:val="BodyText"/>
+      </w:pPr>
+      <w:r>
+        <w:t xml:space="preserve">Logiciels</w:t>
+      </w:r>
+    </w:p>
+    <w:p>
+      <w:pPr>
+        <w:pStyle w:val="BodyText"/>
+      </w:pPr>
+      <w:r>
+        <w:t xml:space="preserve">Logiciels de data analysis et data visualization</w:t>
+      </w:r>
+    </w:p>
+    <w:p>
+      <w:pPr>
+        <w:pStyle w:val="BodyText"/>
+      </w:pPr>
+      <w:r>
+        <w:t xml:space="preserve">Python - Jupyter</w:t>
+      </w:r>
+    </w:p>
+    <w:p>
+      <w:pPr>
+        <w:pStyle w:val="BodyText"/>
+      </w:pPr>
+      <w:r>
+        <w:t xml:space="preserve">Logiciels</w:t>
+      </w:r>
+    </w:p>
+    <w:p>
+      <w:pPr>
+        <w:pStyle w:val="BodyText"/>
+      </w:pPr>
+      <w:r>
+        <w:t xml:space="preserve">Logiciels de data analysis et data visualization</w:t>
+      </w:r>
+    </w:p>
+    <w:p>
+      <w:pPr>
+        <w:pStyle w:val="BodyText"/>
+      </w:pPr>
+      <w:r>
+        <w:t xml:space="preserve">Intuiface</w:t>
+      </w:r>
+    </w:p>
+    <w:p>
+      <w:pPr>
+        <w:pStyle w:val="BodyText"/>
+      </w:pPr>
+      <w:r>
+        <w:t xml:space="preserve">Logiciels</w:t>
+      </w:r>
+    </w:p>
+    <w:p>
+      <w:pPr>
+        <w:pStyle w:val="BodyText"/>
+      </w:pPr>
+      <w:r>
+        <w:t xml:space="preserve">Logiciel de création de contenu</w:t>
+      </w:r>
+    </w:p>
+    <w:p>
+      <w:pPr>
+        <w:pStyle w:val="BodyText"/>
+      </w:pPr>
+      <w:r>
+        <w:t xml:space="preserve">Matlab</w:t>
+      </w:r>
+    </w:p>
+    <w:p>
+      <w:pPr>
+        <w:pStyle w:val="BodyText"/>
+      </w:pPr>
+      <w:r>
+        <w:t xml:space="preserve">Logiciels</w:t>
+      </w:r>
+    </w:p>
+    <w:p>
+      <w:pPr>
+        <w:pStyle w:val="BodyText"/>
+      </w:pPr>
+      <w:r>
+        <w:t xml:space="preserve">Logiciel d’analyse mathématique et algebraique</w:t>
       </w:r>
     </w:p>
     <w:bookmarkEnd w:id="22"/>

</xml_diff>